<commit_message>
working on documentation for planning project
</commit_message>
<xml_diff>
--- a/Therm1/Planning/Project/analysis.docx
+++ b/Therm1/Planning/Project/analysis.docx
@@ -670,6 +670,7 @@
             </w:pPr>
             <w:r>
               <w:rPr/>
+              <w:t>55</w:t>
             </w:r>
           </w:p>
         </w:tc>
@@ -694,6 +695,7 @@
             </w:pPr>
             <w:r>
               <w:rPr/>
+              <w:t>57</w:t>
             </w:r>
           </w:p>
         </w:tc>
@@ -718,30 +720,32 @@
             </w:pPr>
             <w:r>
               <w:rPr/>
-            </w:r>
-          </w:p>
-        </w:tc>
-        <w:tc>
-          <w:tcPr>
-            <w:tcW w:w="1440" w:type="dxa"/>
-            <w:tcBorders>
-              <w:left w:val="single" w:sz="2" w:space="0" w:color="000000"/>
-              <w:bottom w:val="single" w:sz="2" w:space="0" w:color="000000"/>
-              <w:insideH w:val="single" w:sz="2" w:space="0" w:color="000000"/>
-            </w:tcBorders>
-            <w:shd w:fill="auto" w:val="clear"/>
-            <w:tcMar>
-              <w:left w:w="54" w:type="dxa"/>
-            </w:tcMar>
-          </w:tcPr>
-          <w:p>
-            <w:pPr>
-              <w:pStyle w:val="TableContents"/>
-              <w:jc w:val="center"/>
-              <w:rPr/>
-            </w:pPr>
-            <w:r>
-              <w:rPr/>
+              <w:t>224</w:t>
+            </w:r>
+          </w:p>
+        </w:tc>
+        <w:tc>
+          <w:tcPr>
+            <w:tcW w:w="1440" w:type="dxa"/>
+            <w:tcBorders>
+              <w:left w:val="single" w:sz="2" w:space="0" w:color="000000"/>
+              <w:bottom w:val="single" w:sz="2" w:space="0" w:color="000000"/>
+              <w:insideH w:val="single" w:sz="2" w:space="0" w:color="000000"/>
+            </w:tcBorders>
+            <w:shd w:fill="auto" w:val="clear"/>
+            <w:tcMar>
+              <w:left w:w="54" w:type="dxa"/>
+            </w:tcMar>
+          </w:tcPr>
+          <w:p>
+            <w:pPr>
+              <w:pStyle w:val="TableContents"/>
+              <w:jc w:val="center"/>
+              <w:rPr/>
+            </w:pPr>
+            <w:r>
+              <w:rPr/>
+              <w:t>6</w:t>
             </w:r>
           </w:p>
         </w:tc>
@@ -768,6 +772,7 @@
             </w:pPr>
             <w:r>
               <w:rPr/>
+              <w:t>0.07291120200534351</w:t>
             </w:r>
           </w:p>
         </w:tc>
@@ -820,6 +825,7 @@
             </w:pPr>
             <w:r>
               <w:rPr/>
+              <w:t>41</w:t>
             </w:r>
           </w:p>
         </w:tc>
@@ -844,6 +850,7 @@
             </w:pPr>
             <w:r>
               <w:rPr/>
+              <w:t>43</w:t>
             </w:r>
           </w:p>
         </w:tc>
@@ -868,30 +875,32 @@
             </w:pPr>
             <w:r>
               <w:rPr/>
-            </w:r>
-          </w:p>
-        </w:tc>
-        <w:tc>
-          <w:tcPr>
-            <w:tcW w:w="1440" w:type="dxa"/>
-            <w:tcBorders>
-              <w:left w:val="single" w:sz="2" w:space="0" w:color="000000"/>
-              <w:bottom w:val="single" w:sz="2" w:space="0" w:color="000000"/>
-              <w:insideH w:val="single" w:sz="2" w:space="0" w:color="000000"/>
-            </w:tcBorders>
-            <w:shd w:fill="auto" w:val="clear"/>
-            <w:tcMar>
-              <w:left w:w="54" w:type="dxa"/>
-            </w:tcMar>
-          </w:tcPr>
-          <w:p>
-            <w:pPr>
-              <w:pStyle w:val="TableContents"/>
-              <w:jc w:val="center"/>
-              <w:rPr/>
-            </w:pPr>
-            <w:r>
-              <w:rPr/>
+              <w:t>170</w:t>
+            </w:r>
+          </w:p>
+        </w:tc>
+        <w:tc>
+          <w:tcPr>
+            <w:tcW w:w="1440" w:type="dxa"/>
+            <w:tcBorders>
+              <w:left w:val="single" w:sz="2" w:space="0" w:color="000000"/>
+              <w:bottom w:val="single" w:sz="2" w:space="0" w:color="000000"/>
+              <w:insideH w:val="single" w:sz="2" w:space="0" w:color="000000"/>
+            </w:tcBorders>
+            <w:shd w:fill="auto" w:val="clear"/>
+            <w:tcMar>
+              <w:left w:w="54" w:type="dxa"/>
+            </w:tcMar>
+          </w:tcPr>
+          <w:p>
+            <w:pPr>
+              <w:pStyle w:val="TableContents"/>
+              <w:jc w:val="center"/>
+              <w:rPr/>
+            </w:pPr>
+            <w:r>
+              <w:rPr/>
+              <w:t>6</w:t>
             </w:r>
           </w:p>
         </w:tc>
@@ -918,6 +927,7 @@
             </w:pPr>
             <w:r>
               <w:rPr/>
+              <w:t>0.10163033100252505</w:t>
             </w:r>
           </w:p>
         </w:tc>
@@ -941,6 +951,1757 @@
       <w:pPr>
         <w:pStyle w:val="Normal"/>
         <w:jc w:val="center"/>
+        <w:rPr>
+          <w:b/>
+          <w:b/>
+          <w:bCs/>
+        </w:rPr>
+      </w:pPr>
+      <w:r>
+        <w:rPr>
+          <w:b/>
+          <w:bCs/>
+        </w:rPr>
+      </w:r>
+    </w:p>
+    <w:p>
+      <w:pPr>
+        <w:pStyle w:val="Normal"/>
+        <w:jc w:val="left"/>
+        <w:rPr/>
+      </w:pPr>
+      <w:r>
+        <w:rPr/>
+      </w:r>
+    </w:p>
+    <w:tbl>
+      <w:tblPr>
+        <w:tblW w:w="10260" w:type="dxa"/>
+        <w:jc w:val="left"/>
+        <w:tblInd w:w="55" w:type="dxa"/>
+        <w:tblBorders>
+          <w:top w:val="single" w:sz="2" w:space="0" w:color="000000"/>
+          <w:left w:val="single" w:sz="2" w:space="0" w:color="000000"/>
+          <w:bottom w:val="single" w:sz="2" w:space="0" w:color="000000"/>
+          <w:insideH w:val="single" w:sz="2" w:space="0" w:color="000000"/>
+        </w:tblBorders>
+        <w:tblCellMar>
+          <w:top w:w="55" w:type="dxa"/>
+          <w:left w:w="54" w:type="dxa"/>
+          <w:bottom w:w="55" w:type="dxa"/>
+          <w:right w:w="55" w:type="dxa"/>
+        </w:tblCellMar>
+      </w:tblPr>
+      <w:tblGrid>
+        <w:gridCol w:w="2250"/>
+        <w:gridCol w:w="1440"/>
+        <w:gridCol w:w="1296"/>
+        <w:gridCol w:w="1494"/>
+        <w:gridCol w:w="1440"/>
+        <w:gridCol w:w="2340"/>
+      </w:tblGrid>
+      <w:tr>
+        <w:trPr/>
+        <w:tc>
+          <w:tcPr>
+            <w:tcW w:w="2250" w:type="dxa"/>
+            <w:tcBorders>
+              <w:top w:val="single" w:sz="2" w:space="0" w:color="000000"/>
+              <w:left w:val="single" w:sz="2" w:space="0" w:color="000000"/>
+              <w:bottom w:val="single" w:sz="2" w:space="0" w:color="000000"/>
+              <w:insideH w:val="single" w:sz="2" w:space="0" w:color="000000"/>
+            </w:tcBorders>
+            <w:shd w:fill="auto" w:val="clear"/>
+            <w:tcMar>
+              <w:left w:w="54" w:type="dxa"/>
+            </w:tcMar>
+          </w:tcPr>
+          <w:p>
+            <w:pPr>
+              <w:pStyle w:val="TableContents"/>
+              <w:jc w:val="center"/>
+              <w:rPr>
+                <w:b/>
+                <w:b/>
+                <w:bCs/>
+              </w:rPr>
+            </w:pPr>
+            <w:r>
+              <w:rPr>
+                <w:b/>
+                <w:bCs/>
+              </w:rPr>
+              <w:t xml:space="preserve">Problem </w:t>
+            </w:r>
+            <w:r>
+              <w:rPr>
+                <w:b/>
+                <w:bCs/>
+              </w:rPr>
+              <w:t>2</w:t>
+            </w:r>
+          </w:p>
+        </w:tc>
+        <w:tc>
+          <w:tcPr>
+            <w:tcW w:w="1440" w:type="dxa"/>
+            <w:tcBorders>
+              <w:top w:val="single" w:sz="2" w:space="0" w:color="000000"/>
+              <w:left w:val="single" w:sz="2" w:space="0" w:color="000000"/>
+              <w:bottom w:val="single" w:sz="2" w:space="0" w:color="000000"/>
+              <w:insideH w:val="single" w:sz="2" w:space="0" w:color="000000"/>
+            </w:tcBorders>
+            <w:shd w:fill="auto" w:val="clear"/>
+            <w:tcMar>
+              <w:left w:w="54" w:type="dxa"/>
+            </w:tcMar>
+          </w:tcPr>
+          <w:p>
+            <w:pPr>
+              <w:pStyle w:val="TableContents"/>
+              <w:jc w:val="center"/>
+              <w:rPr>
+                <w:b/>
+                <w:b/>
+                <w:bCs/>
+              </w:rPr>
+            </w:pPr>
+            <w:r>
+              <w:rPr>
+                <w:b/>
+                <w:bCs/>
+              </w:rPr>
+              <w:t>Expansions</w:t>
+            </w:r>
+          </w:p>
+        </w:tc>
+        <w:tc>
+          <w:tcPr>
+            <w:tcW w:w="1296" w:type="dxa"/>
+            <w:tcBorders>
+              <w:top w:val="single" w:sz="2" w:space="0" w:color="000000"/>
+              <w:left w:val="single" w:sz="2" w:space="0" w:color="000000"/>
+              <w:bottom w:val="single" w:sz="2" w:space="0" w:color="000000"/>
+              <w:insideH w:val="single" w:sz="2" w:space="0" w:color="000000"/>
+            </w:tcBorders>
+            <w:shd w:fill="auto" w:val="clear"/>
+            <w:tcMar>
+              <w:left w:w="54" w:type="dxa"/>
+            </w:tcMar>
+          </w:tcPr>
+          <w:p>
+            <w:pPr>
+              <w:pStyle w:val="TableContents"/>
+              <w:jc w:val="center"/>
+              <w:rPr>
+                <w:b/>
+                <w:b/>
+                <w:bCs/>
+              </w:rPr>
+            </w:pPr>
+            <w:r>
+              <w:rPr>
+                <w:b/>
+                <w:bCs/>
+              </w:rPr>
+              <w:t>Goal Tests</w:t>
+            </w:r>
+          </w:p>
+        </w:tc>
+        <w:tc>
+          <w:tcPr>
+            <w:tcW w:w="1494" w:type="dxa"/>
+            <w:tcBorders>
+              <w:top w:val="single" w:sz="2" w:space="0" w:color="000000"/>
+              <w:left w:val="single" w:sz="2" w:space="0" w:color="000000"/>
+              <w:bottom w:val="single" w:sz="2" w:space="0" w:color="000000"/>
+              <w:insideH w:val="single" w:sz="2" w:space="0" w:color="000000"/>
+            </w:tcBorders>
+            <w:shd w:fill="auto" w:val="clear"/>
+            <w:tcMar>
+              <w:left w:w="54" w:type="dxa"/>
+            </w:tcMar>
+          </w:tcPr>
+          <w:p>
+            <w:pPr>
+              <w:pStyle w:val="TableContents"/>
+              <w:jc w:val="center"/>
+              <w:rPr>
+                <w:b/>
+                <w:b/>
+                <w:bCs/>
+              </w:rPr>
+            </w:pPr>
+            <w:r>
+              <w:rPr>
+                <w:b/>
+                <w:bCs/>
+              </w:rPr>
+              <w:t>New Nodes</w:t>
+            </w:r>
+          </w:p>
+        </w:tc>
+        <w:tc>
+          <w:tcPr>
+            <w:tcW w:w="1440" w:type="dxa"/>
+            <w:tcBorders>
+              <w:top w:val="single" w:sz="2" w:space="0" w:color="000000"/>
+              <w:left w:val="single" w:sz="2" w:space="0" w:color="000000"/>
+              <w:bottom w:val="single" w:sz="2" w:space="0" w:color="000000"/>
+              <w:insideH w:val="single" w:sz="2" w:space="0" w:color="000000"/>
+            </w:tcBorders>
+            <w:shd w:fill="auto" w:val="clear"/>
+            <w:tcMar>
+              <w:left w:w="54" w:type="dxa"/>
+            </w:tcMar>
+          </w:tcPr>
+          <w:p>
+            <w:pPr>
+              <w:pStyle w:val="TableContents"/>
+              <w:jc w:val="center"/>
+              <w:rPr>
+                <w:b/>
+                <w:b/>
+                <w:bCs/>
+              </w:rPr>
+            </w:pPr>
+            <w:r>
+              <w:rPr>
+                <w:b/>
+                <w:bCs/>
+              </w:rPr>
+              <w:t>Plan Lenght</w:t>
+            </w:r>
+          </w:p>
+        </w:tc>
+        <w:tc>
+          <w:tcPr>
+            <w:tcW w:w="2340" w:type="dxa"/>
+            <w:tcBorders>
+              <w:top w:val="single" w:sz="2" w:space="0" w:color="000000"/>
+              <w:left w:val="single" w:sz="2" w:space="0" w:color="000000"/>
+              <w:bottom w:val="single" w:sz="2" w:space="0" w:color="000000"/>
+              <w:right w:val="single" w:sz="2" w:space="0" w:color="000000"/>
+              <w:insideH w:val="single" w:sz="2" w:space="0" w:color="000000"/>
+              <w:insideV w:val="single" w:sz="2" w:space="0" w:color="000000"/>
+            </w:tcBorders>
+            <w:shd w:fill="auto" w:val="clear"/>
+            <w:tcMar>
+              <w:left w:w="54" w:type="dxa"/>
+            </w:tcMar>
+          </w:tcPr>
+          <w:p>
+            <w:pPr>
+              <w:pStyle w:val="TableContents"/>
+              <w:jc w:val="center"/>
+              <w:rPr>
+                <w:b/>
+                <w:b/>
+                <w:bCs/>
+              </w:rPr>
+            </w:pPr>
+            <w:r>
+              <w:rPr>
+                <w:b/>
+                <w:bCs/>
+              </w:rPr>
+              <w:t>Time Elapsed</w:t>
+            </w:r>
+          </w:p>
+        </w:tc>
+      </w:tr>
+      <w:tr>
+        <w:trPr/>
+        <w:tc>
+          <w:tcPr>
+            <w:tcW w:w="2250" w:type="dxa"/>
+            <w:tcBorders>
+              <w:left w:val="single" w:sz="2" w:space="0" w:color="000000"/>
+              <w:bottom w:val="single" w:sz="2" w:space="0" w:color="000000"/>
+              <w:insideH w:val="single" w:sz="2" w:space="0" w:color="000000"/>
+            </w:tcBorders>
+            <w:shd w:fill="auto" w:val="clear"/>
+            <w:tcMar>
+              <w:left w:w="54" w:type="dxa"/>
+            </w:tcMar>
+          </w:tcPr>
+          <w:p>
+            <w:pPr>
+              <w:pStyle w:val="TableContents"/>
+              <w:jc w:val="center"/>
+              <w:rPr/>
+            </w:pPr>
+            <w:r>
+              <w:rPr/>
+              <w:t xml:space="preserve"> </w:t>
+            </w:r>
+            <w:r>
+              <w:rPr/>
+              <w:t>Breath First Search</w:t>
+            </w:r>
+          </w:p>
+        </w:tc>
+        <w:tc>
+          <w:tcPr>
+            <w:tcW w:w="1440" w:type="dxa"/>
+            <w:tcBorders>
+              <w:left w:val="single" w:sz="2" w:space="0" w:color="000000"/>
+              <w:bottom w:val="single" w:sz="2" w:space="0" w:color="000000"/>
+              <w:insideH w:val="single" w:sz="2" w:space="0" w:color="000000"/>
+            </w:tcBorders>
+            <w:shd w:fill="auto" w:val="clear"/>
+            <w:tcMar>
+              <w:left w:w="54" w:type="dxa"/>
+            </w:tcMar>
+          </w:tcPr>
+          <w:p>
+            <w:pPr>
+              <w:pStyle w:val="TableContents"/>
+              <w:jc w:val="center"/>
+              <w:rPr/>
+            </w:pPr>
+            <w:r>
+              <w:rPr/>
+              <w:t>3343</w:t>
+            </w:r>
+          </w:p>
+        </w:tc>
+        <w:tc>
+          <w:tcPr>
+            <w:tcW w:w="1296" w:type="dxa"/>
+            <w:tcBorders>
+              <w:left w:val="single" w:sz="2" w:space="0" w:color="000000"/>
+              <w:bottom w:val="single" w:sz="2" w:space="0" w:color="000000"/>
+              <w:insideH w:val="single" w:sz="2" w:space="0" w:color="000000"/>
+            </w:tcBorders>
+            <w:shd w:fill="auto" w:val="clear"/>
+            <w:tcMar>
+              <w:left w:w="54" w:type="dxa"/>
+            </w:tcMar>
+          </w:tcPr>
+          <w:p>
+            <w:pPr>
+              <w:pStyle w:val="TableContents"/>
+              <w:jc w:val="center"/>
+              <w:rPr/>
+            </w:pPr>
+            <w:r>
+              <w:rPr/>
+              <w:t>4609</w:t>
+            </w:r>
+          </w:p>
+        </w:tc>
+        <w:tc>
+          <w:tcPr>
+            <w:tcW w:w="1494" w:type="dxa"/>
+            <w:tcBorders>
+              <w:left w:val="single" w:sz="2" w:space="0" w:color="000000"/>
+              <w:bottom w:val="single" w:sz="2" w:space="0" w:color="000000"/>
+              <w:insideH w:val="single" w:sz="2" w:space="0" w:color="000000"/>
+            </w:tcBorders>
+            <w:shd w:fill="auto" w:val="clear"/>
+            <w:tcMar>
+              <w:left w:w="54" w:type="dxa"/>
+            </w:tcMar>
+          </w:tcPr>
+          <w:p>
+            <w:pPr>
+              <w:pStyle w:val="TableContents"/>
+              <w:jc w:val="center"/>
+              <w:rPr/>
+            </w:pPr>
+            <w:r>
+              <w:rPr/>
+              <w:t>30509</w:t>
+            </w:r>
+          </w:p>
+        </w:tc>
+        <w:tc>
+          <w:tcPr>
+            <w:tcW w:w="1440" w:type="dxa"/>
+            <w:tcBorders>
+              <w:left w:val="single" w:sz="2" w:space="0" w:color="000000"/>
+              <w:bottom w:val="single" w:sz="2" w:space="0" w:color="000000"/>
+              <w:insideH w:val="single" w:sz="2" w:space="0" w:color="000000"/>
+            </w:tcBorders>
+            <w:shd w:fill="auto" w:val="clear"/>
+            <w:tcMar>
+              <w:left w:w="54" w:type="dxa"/>
+            </w:tcMar>
+          </w:tcPr>
+          <w:p>
+            <w:pPr>
+              <w:pStyle w:val="TableContents"/>
+              <w:jc w:val="center"/>
+              <w:rPr/>
+            </w:pPr>
+            <w:r>
+              <w:rPr/>
+              <w:t>9</w:t>
+            </w:r>
+          </w:p>
+        </w:tc>
+        <w:tc>
+          <w:tcPr>
+            <w:tcW w:w="2340" w:type="dxa"/>
+            <w:tcBorders>
+              <w:left w:val="single" w:sz="2" w:space="0" w:color="000000"/>
+              <w:bottom w:val="single" w:sz="2" w:space="0" w:color="000000"/>
+              <w:right w:val="single" w:sz="2" w:space="0" w:color="000000"/>
+              <w:insideH w:val="single" w:sz="2" w:space="0" w:color="000000"/>
+              <w:insideV w:val="single" w:sz="2" w:space="0" w:color="000000"/>
+            </w:tcBorders>
+            <w:shd w:fill="auto" w:val="clear"/>
+            <w:tcMar>
+              <w:left w:w="54" w:type="dxa"/>
+            </w:tcMar>
+          </w:tcPr>
+          <w:p>
+            <w:pPr>
+              <w:pStyle w:val="TableContents"/>
+              <w:jc w:val="center"/>
+              <w:rPr/>
+            </w:pPr>
+            <w:r>
+              <w:rPr/>
+              <w:t>20.04158652901242</w:t>
+            </w:r>
+          </w:p>
+        </w:tc>
+      </w:tr>
+      <w:tr>
+        <w:trPr/>
+        <w:tc>
+          <w:tcPr>
+            <w:tcW w:w="2250" w:type="dxa"/>
+            <w:tcBorders>
+              <w:left w:val="single" w:sz="2" w:space="0" w:color="000000"/>
+              <w:bottom w:val="single" w:sz="2" w:space="0" w:color="000000"/>
+              <w:insideH w:val="single" w:sz="2" w:space="0" w:color="000000"/>
+            </w:tcBorders>
+            <w:shd w:fill="auto" w:val="clear"/>
+            <w:tcMar>
+              <w:left w:w="54" w:type="dxa"/>
+            </w:tcMar>
+          </w:tcPr>
+          <w:p>
+            <w:pPr>
+              <w:pStyle w:val="TableContents"/>
+              <w:jc w:val="center"/>
+              <w:rPr/>
+            </w:pPr>
+            <w:r>
+              <w:rPr/>
+              <w:t>Depth First Graph Search</w:t>
+            </w:r>
+          </w:p>
+        </w:tc>
+        <w:tc>
+          <w:tcPr>
+            <w:tcW w:w="1440" w:type="dxa"/>
+            <w:tcBorders>
+              <w:left w:val="single" w:sz="2" w:space="0" w:color="000000"/>
+              <w:bottom w:val="single" w:sz="2" w:space="0" w:color="000000"/>
+              <w:insideH w:val="single" w:sz="2" w:space="0" w:color="000000"/>
+            </w:tcBorders>
+            <w:shd w:fill="auto" w:val="clear"/>
+            <w:tcMar>
+              <w:left w:w="54" w:type="dxa"/>
+            </w:tcMar>
+          </w:tcPr>
+          <w:p>
+            <w:pPr>
+              <w:pStyle w:val="TableContents"/>
+              <w:jc w:val="center"/>
+              <w:rPr/>
+            </w:pPr>
+            <w:r>
+              <w:rPr/>
+              <w:t>476</w:t>
+            </w:r>
+          </w:p>
+        </w:tc>
+        <w:tc>
+          <w:tcPr>
+            <w:tcW w:w="1296" w:type="dxa"/>
+            <w:tcBorders>
+              <w:left w:val="single" w:sz="2" w:space="0" w:color="000000"/>
+              <w:bottom w:val="single" w:sz="2" w:space="0" w:color="000000"/>
+              <w:insideH w:val="single" w:sz="2" w:space="0" w:color="000000"/>
+            </w:tcBorders>
+            <w:shd w:fill="auto" w:val="clear"/>
+            <w:tcMar>
+              <w:left w:w="54" w:type="dxa"/>
+            </w:tcMar>
+          </w:tcPr>
+          <w:p>
+            <w:pPr>
+              <w:pStyle w:val="TableContents"/>
+              <w:jc w:val="center"/>
+              <w:rPr/>
+            </w:pPr>
+            <w:r>
+              <w:rPr/>
+              <w:t>477</w:t>
+            </w:r>
+          </w:p>
+        </w:tc>
+        <w:tc>
+          <w:tcPr>
+            <w:tcW w:w="1494" w:type="dxa"/>
+            <w:tcBorders>
+              <w:left w:val="single" w:sz="2" w:space="0" w:color="000000"/>
+              <w:bottom w:val="single" w:sz="2" w:space="0" w:color="000000"/>
+              <w:insideH w:val="single" w:sz="2" w:space="0" w:color="000000"/>
+            </w:tcBorders>
+            <w:shd w:fill="auto" w:val="clear"/>
+            <w:tcMar>
+              <w:left w:w="54" w:type="dxa"/>
+            </w:tcMar>
+          </w:tcPr>
+          <w:p>
+            <w:pPr>
+              <w:pStyle w:val="TableContents"/>
+              <w:jc w:val="center"/>
+              <w:rPr/>
+            </w:pPr>
+            <w:r>
+              <w:rPr/>
+              <w:t>4253</w:t>
+            </w:r>
+          </w:p>
+        </w:tc>
+        <w:tc>
+          <w:tcPr>
+            <w:tcW w:w="1440" w:type="dxa"/>
+            <w:tcBorders>
+              <w:left w:val="single" w:sz="2" w:space="0" w:color="000000"/>
+              <w:bottom w:val="single" w:sz="2" w:space="0" w:color="000000"/>
+              <w:insideH w:val="single" w:sz="2" w:space="0" w:color="000000"/>
+            </w:tcBorders>
+            <w:shd w:fill="auto" w:val="clear"/>
+            <w:tcMar>
+              <w:left w:w="54" w:type="dxa"/>
+            </w:tcMar>
+          </w:tcPr>
+          <w:p>
+            <w:pPr>
+              <w:pStyle w:val="TableContents"/>
+              <w:jc w:val="center"/>
+              <w:rPr/>
+            </w:pPr>
+            <w:r>
+              <w:rPr/>
+              <w:t>466</w:t>
+            </w:r>
+          </w:p>
+        </w:tc>
+        <w:tc>
+          <w:tcPr>
+            <w:tcW w:w="2340" w:type="dxa"/>
+            <w:tcBorders>
+              <w:left w:val="single" w:sz="2" w:space="0" w:color="000000"/>
+              <w:bottom w:val="single" w:sz="2" w:space="0" w:color="000000"/>
+              <w:right w:val="single" w:sz="2" w:space="0" w:color="000000"/>
+              <w:insideH w:val="single" w:sz="2" w:space="0" w:color="000000"/>
+              <w:insideV w:val="single" w:sz="2" w:space="0" w:color="000000"/>
+            </w:tcBorders>
+            <w:shd w:fill="auto" w:val="clear"/>
+            <w:tcMar>
+              <w:left w:w="54" w:type="dxa"/>
+            </w:tcMar>
+          </w:tcPr>
+          <w:p>
+            <w:pPr>
+              <w:pStyle w:val="TableContents"/>
+              <w:jc w:val="center"/>
+              <w:rPr/>
+            </w:pPr>
+            <w:r>
+              <w:rPr/>
+              <w:t>3.575219680002192</w:t>
+            </w:r>
+          </w:p>
+        </w:tc>
+      </w:tr>
+      <w:tr>
+        <w:trPr/>
+        <w:tc>
+          <w:tcPr>
+            <w:tcW w:w="2250" w:type="dxa"/>
+            <w:tcBorders>
+              <w:left w:val="single" w:sz="2" w:space="0" w:color="000000"/>
+              <w:bottom w:val="single" w:sz="2" w:space="0" w:color="000000"/>
+              <w:insideH w:val="single" w:sz="2" w:space="0" w:color="000000"/>
+            </w:tcBorders>
+            <w:shd w:fill="auto" w:val="clear"/>
+            <w:tcMar>
+              <w:left w:w="54" w:type="dxa"/>
+            </w:tcMar>
+          </w:tcPr>
+          <w:p>
+            <w:pPr>
+              <w:pStyle w:val="TableContents"/>
+              <w:jc w:val="center"/>
+              <w:rPr/>
+            </w:pPr>
+            <w:r>
+              <w:rPr/>
+              <w:t>A* Search H1</w:t>
+            </w:r>
+          </w:p>
+        </w:tc>
+        <w:tc>
+          <w:tcPr>
+            <w:tcW w:w="1440" w:type="dxa"/>
+            <w:tcBorders>
+              <w:left w:val="single" w:sz="2" w:space="0" w:color="000000"/>
+              <w:bottom w:val="single" w:sz="2" w:space="0" w:color="000000"/>
+              <w:insideH w:val="single" w:sz="2" w:space="0" w:color="000000"/>
+            </w:tcBorders>
+            <w:shd w:fill="auto" w:val="clear"/>
+            <w:tcMar>
+              <w:left w:w="54" w:type="dxa"/>
+            </w:tcMar>
+          </w:tcPr>
+          <w:p>
+            <w:pPr>
+              <w:pStyle w:val="TableContents"/>
+              <w:jc w:val="center"/>
+              <w:rPr/>
+            </w:pPr>
+            <w:r>
+              <w:rPr/>
+              <w:t>4853</w:t>
+            </w:r>
+          </w:p>
+        </w:tc>
+        <w:tc>
+          <w:tcPr>
+            <w:tcW w:w="1296" w:type="dxa"/>
+            <w:tcBorders>
+              <w:left w:val="single" w:sz="2" w:space="0" w:color="000000"/>
+              <w:bottom w:val="single" w:sz="2" w:space="0" w:color="000000"/>
+              <w:insideH w:val="single" w:sz="2" w:space="0" w:color="000000"/>
+            </w:tcBorders>
+            <w:shd w:fill="auto" w:val="clear"/>
+            <w:tcMar>
+              <w:left w:w="54" w:type="dxa"/>
+            </w:tcMar>
+          </w:tcPr>
+          <w:p>
+            <w:pPr>
+              <w:pStyle w:val="TableContents"/>
+              <w:jc w:val="center"/>
+              <w:rPr/>
+            </w:pPr>
+            <w:r>
+              <w:rPr/>
+              <w:t>4855</w:t>
+            </w:r>
+          </w:p>
+        </w:tc>
+        <w:tc>
+          <w:tcPr>
+            <w:tcW w:w="1494" w:type="dxa"/>
+            <w:tcBorders>
+              <w:left w:val="single" w:sz="2" w:space="0" w:color="000000"/>
+              <w:bottom w:val="single" w:sz="2" w:space="0" w:color="000000"/>
+              <w:insideH w:val="single" w:sz="2" w:space="0" w:color="000000"/>
+            </w:tcBorders>
+            <w:shd w:fill="auto" w:val="clear"/>
+            <w:tcMar>
+              <w:left w:w="54" w:type="dxa"/>
+            </w:tcMar>
+          </w:tcPr>
+          <w:p>
+            <w:pPr>
+              <w:pStyle w:val="TableContents"/>
+              <w:jc w:val="center"/>
+              <w:rPr/>
+            </w:pPr>
+            <w:r>
+              <w:rPr/>
+              <w:t>44041</w:t>
+            </w:r>
+          </w:p>
+        </w:tc>
+        <w:tc>
+          <w:tcPr>
+            <w:tcW w:w="1440" w:type="dxa"/>
+            <w:tcBorders>
+              <w:left w:val="single" w:sz="2" w:space="0" w:color="000000"/>
+              <w:bottom w:val="single" w:sz="2" w:space="0" w:color="000000"/>
+              <w:insideH w:val="single" w:sz="2" w:space="0" w:color="000000"/>
+            </w:tcBorders>
+            <w:shd w:fill="auto" w:val="clear"/>
+            <w:tcMar>
+              <w:left w:w="54" w:type="dxa"/>
+            </w:tcMar>
+          </w:tcPr>
+          <w:p>
+            <w:pPr>
+              <w:pStyle w:val="TableContents"/>
+              <w:jc w:val="center"/>
+              <w:rPr/>
+            </w:pPr>
+            <w:r>
+              <w:rPr/>
+              <w:t>9</w:t>
+            </w:r>
+          </w:p>
+        </w:tc>
+        <w:tc>
+          <w:tcPr>
+            <w:tcW w:w="2340" w:type="dxa"/>
+            <w:tcBorders>
+              <w:left w:val="single" w:sz="2" w:space="0" w:color="000000"/>
+              <w:bottom w:val="single" w:sz="2" w:space="0" w:color="000000"/>
+              <w:right w:val="single" w:sz="2" w:space="0" w:color="000000"/>
+              <w:insideH w:val="single" w:sz="2" w:space="0" w:color="000000"/>
+              <w:insideV w:val="single" w:sz="2" w:space="0" w:color="000000"/>
+            </w:tcBorders>
+            <w:shd w:fill="auto" w:val="clear"/>
+            <w:tcMar>
+              <w:left w:w="54" w:type="dxa"/>
+            </w:tcMar>
+          </w:tcPr>
+          <w:p>
+            <w:pPr>
+              <w:pStyle w:val="TableContents"/>
+              <w:jc w:val="center"/>
+              <w:rPr/>
+            </w:pPr>
+            <w:r>
+              <w:rPr/>
+              <w:t>77.61358179600211</w:t>
+            </w:r>
+          </w:p>
+        </w:tc>
+      </w:tr>
+      <w:tr>
+        <w:trPr/>
+        <w:tc>
+          <w:tcPr>
+            <w:tcW w:w="2250" w:type="dxa"/>
+            <w:tcBorders>
+              <w:left w:val="single" w:sz="2" w:space="0" w:color="000000"/>
+              <w:bottom w:val="single" w:sz="2" w:space="0" w:color="000000"/>
+              <w:insideH w:val="single" w:sz="2" w:space="0" w:color="000000"/>
+            </w:tcBorders>
+            <w:shd w:fill="auto" w:val="clear"/>
+            <w:tcMar>
+              <w:left w:w="54" w:type="dxa"/>
+            </w:tcMar>
+          </w:tcPr>
+          <w:p>
+            <w:pPr>
+              <w:pStyle w:val="TableContents"/>
+              <w:jc w:val="center"/>
+              <w:rPr/>
+            </w:pPr>
+            <w:r>
+              <w:rPr/>
+              <w:t>A* Search Ignore Preconditions</w:t>
+            </w:r>
+          </w:p>
+        </w:tc>
+        <w:tc>
+          <w:tcPr>
+            <w:tcW w:w="1440" w:type="dxa"/>
+            <w:tcBorders>
+              <w:left w:val="single" w:sz="2" w:space="0" w:color="000000"/>
+              <w:bottom w:val="single" w:sz="2" w:space="0" w:color="000000"/>
+              <w:insideH w:val="single" w:sz="2" w:space="0" w:color="000000"/>
+            </w:tcBorders>
+            <w:shd w:fill="auto" w:val="clear"/>
+            <w:tcMar>
+              <w:left w:w="54" w:type="dxa"/>
+            </w:tcMar>
+          </w:tcPr>
+          <w:p>
+            <w:pPr>
+              <w:pStyle w:val="TableContents"/>
+              <w:jc w:val="center"/>
+              <w:rPr/>
+            </w:pPr>
+            <w:r>
+              <w:rPr/>
+            </w:r>
+          </w:p>
+        </w:tc>
+        <w:tc>
+          <w:tcPr>
+            <w:tcW w:w="1296" w:type="dxa"/>
+            <w:tcBorders>
+              <w:left w:val="single" w:sz="2" w:space="0" w:color="000000"/>
+              <w:bottom w:val="single" w:sz="2" w:space="0" w:color="000000"/>
+              <w:insideH w:val="single" w:sz="2" w:space="0" w:color="000000"/>
+            </w:tcBorders>
+            <w:shd w:fill="auto" w:val="clear"/>
+            <w:tcMar>
+              <w:left w:w="54" w:type="dxa"/>
+            </w:tcMar>
+          </w:tcPr>
+          <w:p>
+            <w:pPr>
+              <w:pStyle w:val="TableContents"/>
+              <w:jc w:val="center"/>
+              <w:rPr/>
+            </w:pPr>
+            <w:r>
+              <w:rPr/>
+            </w:r>
+          </w:p>
+        </w:tc>
+        <w:tc>
+          <w:tcPr>
+            <w:tcW w:w="1494" w:type="dxa"/>
+            <w:tcBorders>
+              <w:left w:val="single" w:sz="2" w:space="0" w:color="000000"/>
+              <w:bottom w:val="single" w:sz="2" w:space="0" w:color="000000"/>
+              <w:insideH w:val="single" w:sz="2" w:space="0" w:color="000000"/>
+            </w:tcBorders>
+            <w:shd w:fill="auto" w:val="clear"/>
+            <w:tcMar>
+              <w:left w:w="54" w:type="dxa"/>
+            </w:tcMar>
+          </w:tcPr>
+          <w:p>
+            <w:pPr>
+              <w:pStyle w:val="TableContents"/>
+              <w:jc w:val="center"/>
+              <w:rPr/>
+            </w:pPr>
+            <w:r>
+              <w:rPr/>
+            </w:r>
+          </w:p>
+        </w:tc>
+        <w:tc>
+          <w:tcPr>
+            <w:tcW w:w="1440" w:type="dxa"/>
+            <w:tcBorders>
+              <w:left w:val="single" w:sz="2" w:space="0" w:color="000000"/>
+              <w:bottom w:val="single" w:sz="2" w:space="0" w:color="000000"/>
+              <w:insideH w:val="single" w:sz="2" w:space="0" w:color="000000"/>
+            </w:tcBorders>
+            <w:shd w:fill="auto" w:val="clear"/>
+            <w:tcMar>
+              <w:left w:w="54" w:type="dxa"/>
+            </w:tcMar>
+          </w:tcPr>
+          <w:p>
+            <w:pPr>
+              <w:pStyle w:val="TableContents"/>
+              <w:jc w:val="center"/>
+              <w:rPr/>
+            </w:pPr>
+            <w:r>
+              <w:rPr/>
+            </w:r>
+          </w:p>
+        </w:tc>
+        <w:tc>
+          <w:tcPr>
+            <w:tcW w:w="2340" w:type="dxa"/>
+            <w:tcBorders>
+              <w:left w:val="single" w:sz="2" w:space="0" w:color="000000"/>
+              <w:bottom w:val="single" w:sz="2" w:space="0" w:color="000000"/>
+              <w:right w:val="single" w:sz="2" w:space="0" w:color="000000"/>
+              <w:insideH w:val="single" w:sz="2" w:space="0" w:color="000000"/>
+              <w:insideV w:val="single" w:sz="2" w:space="0" w:color="000000"/>
+            </w:tcBorders>
+            <w:shd w:fill="auto" w:val="clear"/>
+            <w:tcMar>
+              <w:left w:w="54" w:type="dxa"/>
+            </w:tcMar>
+          </w:tcPr>
+          <w:p>
+            <w:pPr>
+              <w:pStyle w:val="TableContents"/>
+              <w:jc w:val="center"/>
+              <w:rPr/>
+            </w:pPr>
+            <w:r>
+              <w:rPr/>
+            </w:r>
+          </w:p>
+        </w:tc>
+      </w:tr>
+    </w:tbl>
+    <w:p>
+      <w:pPr>
+        <w:pStyle w:val="Normal"/>
+        <w:jc w:val="left"/>
+        <w:rPr>
+          <w:b/>
+          <w:b/>
+          <w:bCs/>
+        </w:rPr>
+      </w:pPr>
+      <w:r>
+        <w:rPr>
+          <w:b/>
+          <w:bCs/>
+        </w:rPr>
+      </w:r>
+    </w:p>
+    <w:p>
+      <w:pPr>
+        <w:pStyle w:val="Normal"/>
+        <w:jc w:val="left"/>
+        <w:rPr/>
+      </w:pPr>
+      <w:r>
+        <w:rPr/>
+      </w:r>
+    </w:p>
+    <w:tbl>
+      <w:tblPr>
+        <w:tblW w:w="10260" w:type="dxa"/>
+        <w:jc w:val="left"/>
+        <w:tblInd w:w="55" w:type="dxa"/>
+        <w:tblBorders>
+          <w:top w:val="single" w:sz="2" w:space="0" w:color="000000"/>
+          <w:left w:val="single" w:sz="2" w:space="0" w:color="000000"/>
+          <w:bottom w:val="single" w:sz="2" w:space="0" w:color="000000"/>
+          <w:insideH w:val="single" w:sz="2" w:space="0" w:color="000000"/>
+        </w:tblBorders>
+        <w:tblCellMar>
+          <w:top w:w="55" w:type="dxa"/>
+          <w:left w:w="54" w:type="dxa"/>
+          <w:bottom w:w="55" w:type="dxa"/>
+          <w:right w:w="55" w:type="dxa"/>
+        </w:tblCellMar>
+      </w:tblPr>
+      <w:tblGrid>
+        <w:gridCol w:w="2250"/>
+        <w:gridCol w:w="1440"/>
+        <w:gridCol w:w="1296"/>
+        <w:gridCol w:w="1494"/>
+        <w:gridCol w:w="1440"/>
+        <w:gridCol w:w="2340"/>
+      </w:tblGrid>
+      <w:tr>
+        <w:trPr/>
+        <w:tc>
+          <w:tcPr>
+            <w:tcW w:w="2250" w:type="dxa"/>
+            <w:tcBorders>
+              <w:top w:val="single" w:sz="2" w:space="0" w:color="000000"/>
+              <w:left w:val="single" w:sz="2" w:space="0" w:color="000000"/>
+              <w:bottom w:val="single" w:sz="2" w:space="0" w:color="000000"/>
+              <w:insideH w:val="single" w:sz="2" w:space="0" w:color="000000"/>
+            </w:tcBorders>
+            <w:shd w:fill="auto" w:val="clear"/>
+            <w:tcMar>
+              <w:left w:w="54" w:type="dxa"/>
+            </w:tcMar>
+          </w:tcPr>
+          <w:p>
+            <w:pPr>
+              <w:pStyle w:val="TableContents"/>
+              <w:jc w:val="center"/>
+              <w:rPr>
+                <w:b/>
+                <w:b/>
+                <w:bCs/>
+              </w:rPr>
+            </w:pPr>
+            <w:r>
+              <w:rPr>
+                <w:b/>
+                <w:bCs/>
+              </w:rPr>
+              <w:t xml:space="preserve">Problem </w:t>
+            </w:r>
+            <w:r>
+              <w:rPr>
+                <w:b/>
+                <w:bCs/>
+              </w:rPr>
+              <w:t>3</w:t>
+            </w:r>
+          </w:p>
+        </w:tc>
+        <w:tc>
+          <w:tcPr>
+            <w:tcW w:w="1440" w:type="dxa"/>
+            <w:tcBorders>
+              <w:top w:val="single" w:sz="2" w:space="0" w:color="000000"/>
+              <w:left w:val="single" w:sz="2" w:space="0" w:color="000000"/>
+              <w:bottom w:val="single" w:sz="2" w:space="0" w:color="000000"/>
+              <w:insideH w:val="single" w:sz="2" w:space="0" w:color="000000"/>
+            </w:tcBorders>
+            <w:shd w:fill="auto" w:val="clear"/>
+            <w:tcMar>
+              <w:left w:w="54" w:type="dxa"/>
+            </w:tcMar>
+          </w:tcPr>
+          <w:p>
+            <w:pPr>
+              <w:pStyle w:val="TableContents"/>
+              <w:jc w:val="center"/>
+              <w:rPr>
+                <w:b/>
+                <w:b/>
+                <w:bCs/>
+              </w:rPr>
+            </w:pPr>
+            <w:r>
+              <w:rPr>
+                <w:b/>
+                <w:bCs/>
+              </w:rPr>
+              <w:t>Expansions</w:t>
+            </w:r>
+          </w:p>
+        </w:tc>
+        <w:tc>
+          <w:tcPr>
+            <w:tcW w:w="1296" w:type="dxa"/>
+            <w:tcBorders>
+              <w:top w:val="single" w:sz="2" w:space="0" w:color="000000"/>
+              <w:left w:val="single" w:sz="2" w:space="0" w:color="000000"/>
+              <w:bottom w:val="single" w:sz="2" w:space="0" w:color="000000"/>
+              <w:insideH w:val="single" w:sz="2" w:space="0" w:color="000000"/>
+            </w:tcBorders>
+            <w:shd w:fill="auto" w:val="clear"/>
+            <w:tcMar>
+              <w:left w:w="54" w:type="dxa"/>
+            </w:tcMar>
+          </w:tcPr>
+          <w:p>
+            <w:pPr>
+              <w:pStyle w:val="TableContents"/>
+              <w:jc w:val="center"/>
+              <w:rPr>
+                <w:b/>
+                <w:b/>
+                <w:bCs/>
+              </w:rPr>
+            </w:pPr>
+            <w:r>
+              <w:rPr>
+                <w:b/>
+                <w:bCs/>
+              </w:rPr>
+              <w:t>Goal Tests</w:t>
+            </w:r>
+          </w:p>
+        </w:tc>
+        <w:tc>
+          <w:tcPr>
+            <w:tcW w:w="1494" w:type="dxa"/>
+            <w:tcBorders>
+              <w:top w:val="single" w:sz="2" w:space="0" w:color="000000"/>
+              <w:left w:val="single" w:sz="2" w:space="0" w:color="000000"/>
+              <w:bottom w:val="single" w:sz="2" w:space="0" w:color="000000"/>
+              <w:insideH w:val="single" w:sz="2" w:space="0" w:color="000000"/>
+            </w:tcBorders>
+            <w:shd w:fill="auto" w:val="clear"/>
+            <w:tcMar>
+              <w:left w:w="54" w:type="dxa"/>
+            </w:tcMar>
+          </w:tcPr>
+          <w:p>
+            <w:pPr>
+              <w:pStyle w:val="TableContents"/>
+              <w:jc w:val="center"/>
+              <w:rPr>
+                <w:b/>
+                <w:b/>
+                <w:bCs/>
+              </w:rPr>
+            </w:pPr>
+            <w:r>
+              <w:rPr>
+                <w:b/>
+                <w:bCs/>
+              </w:rPr>
+              <w:t>New Nodes</w:t>
+            </w:r>
+          </w:p>
+        </w:tc>
+        <w:tc>
+          <w:tcPr>
+            <w:tcW w:w="1440" w:type="dxa"/>
+            <w:tcBorders>
+              <w:top w:val="single" w:sz="2" w:space="0" w:color="000000"/>
+              <w:left w:val="single" w:sz="2" w:space="0" w:color="000000"/>
+              <w:bottom w:val="single" w:sz="2" w:space="0" w:color="000000"/>
+              <w:insideH w:val="single" w:sz="2" w:space="0" w:color="000000"/>
+            </w:tcBorders>
+            <w:shd w:fill="auto" w:val="clear"/>
+            <w:tcMar>
+              <w:left w:w="54" w:type="dxa"/>
+            </w:tcMar>
+          </w:tcPr>
+          <w:p>
+            <w:pPr>
+              <w:pStyle w:val="TableContents"/>
+              <w:jc w:val="center"/>
+              <w:rPr>
+                <w:b/>
+                <w:b/>
+                <w:bCs/>
+              </w:rPr>
+            </w:pPr>
+            <w:r>
+              <w:rPr>
+                <w:b/>
+                <w:bCs/>
+              </w:rPr>
+              <w:t>Plan Lenght</w:t>
+            </w:r>
+          </w:p>
+        </w:tc>
+        <w:tc>
+          <w:tcPr>
+            <w:tcW w:w="2340" w:type="dxa"/>
+            <w:tcBorders>
+              <w:top w:val="single" w:sz="2" w:space="0" w:color="000000"/>
+              <w:left w:val="single" w:sz="2" w:space="0" w:color="000000"/>
+              <w:bottom w:val="single" w:sz="2" w:space="0" w:color="000000"/>
+              <w:right w:val="single" w:sz="2" w:space="0" w:color="000000"/>
+              <w:insideH w:val="single" w:sz="2" w:space="0" w:color="000000"/>
+              <w:insideV w:val="single" w:sz="2" w:space="0" w:color="000000"/>
+            </w:tcBorders>
+            <w:shd w:fill="auto" w:val="clear"/>
+            <w:tcMar>
+              <w:left w:w="54" w:type="dxa"/>
+            </w:tcMar>
+          </w:tcPr>
+          <w:p>
+            <w:pPr>
+              <w:pStyle w:val="TableContents"/>
+              <w:jc w:val="center"/>
+              <w:rPr>
+                <w:b/>
+                <w:b/>
+                <w:bCs/>
+              </w:rPr>
+            </w:pPr>
+            <w:r>
+              <w:rPr>
+                <w:b/>
+                <w:bCs/>
+              </w:rPr>
+              <w:t>Time Elapsed</w:t>
+            </w:r>
+          </w:p>
+        </w:tc>
+      </w:tr>
+      <w:tr>
+        <w:trPr/>
+        <w:tc>
+          <w:tcPr>
+            <w:tcW w:w="2250" w:type="dxa"/>
+            <w:tcBorders>
+              <w:left w:val="single" w:sz="2" w:space="0" w:color="000000"/>
+              <w:bottom w:val="single" w:sz="2" w:space="0" w:color="000000"/>
+              <w:insideH w:val="single" w:sz="2" w:space="0" w:color="000000"/>
+            </w:tcBorders>
+            <w:shd w:fill="auto" w:val="clear"/>
+            <w:tcMar>
+              <w:left w:w="54" w:type="dxa"/>
+            </w:tcMar>
+          </w:tcPr>
+          <w:p>
+            <w:pPr>
+              <w:pStyle w:val="TableContents"/>
+              <w:jc w:val="center"/>
+              <w:rPr/>
+            </w:pPr>
+            <w:r>
+              <w:rPr/>
+              <w:t xml:space="preserve"> </w:t>
+            </w:r>
+            <w:r>
+              <w:rPr/>
+              <w:t>Breath First Search</w:t>
+            </w:r>
+          </w:p>
+        </w:tc>
+        <w:tc>
+          <w:tcPr>
+            <w:tcW w:w="1440" w:type="dxa"/>
+            <w:tcBorders>
+              <w:left w:val="single" w:sz="2" w:space="0" w:color="000000"/>
+              <w:bottom w:val="single" w:sz="2" w:space="0" w:color="000000"/>
+              <w:insideH w:val="single" w:sz="2" w:space="0" w:color="000000"/>
+            </w:tcBorders>
+            <w:shd w:fill="auto" w:val="clear"/>
+            <w:tcMar>
+              <w:left w:w="54" w:type="dxa"/>
+            </w:tcMar>
+          </w:tcPr>
+          <w:p>
+            <w:pPr>
+              <w:pStyle w:val="TableContents"/>
+              <w:jc w:val="center"/>
+              <w:rPr/>
+            </w:pPr>
+            <w:r>
+              <w:rPr/>
+            </w:r>
+          </w:p>
+        </w:tc>
+        <w:tc>
+          <w:tcPr>
+            <w:tcW w:w="1296" w:type="dxa"/>
+            <w:tcBorders>
+              <w:left w:val="single" w:sz="2" w:space="0" w:color="000000"/>
+              <w:bottom w:val="single" w:sz="2" w:space="0" w:color="000000"/>
+              <w:insideH w:val="single" w:sz="2" w:space="0" w:color="000000"/>
+            </w:tcBorders>
+            <w:shd w:fill="auto" w:val="clear"/>
+            <w:tcMar>
+              <w:left w:w="54" w:type="dxa"/>
+            </w:tcMar>
+          </w:tcPr>
+          <w:p>
+            <w:pPr>
+              <w:pStyle w:val="TableContents"/>
+              <w:jc w:val="center"/>
+              <w:rPr/>
+            </w:pPr>
+            <w:r>
+              <w:rPr/>
+            </w:r>
+          </w:p>
+        </w:tc>
+        <w:tc>
+          <w:tcPr>
+            <w:tcW w:w="1494" w:type="dxa"/>
+            <w:tcBorders>
+              <w:left w:val="single" w:sz="2" w:space="0" w:color="000000"/>
+              <w:bottom w:val="single" w:sz="2" w:space="0" w:color="000000"/>
+              <w:insideH w:val="single" w:sz="2" w:space="0" w:color="000000"/>
+            </w:tcBorders>
+            <w:shd w:fill="auto" w:val="clear"/>
+            <w:tcMar>
+              <w:left w:w="54" w:type="dxa"/>
+            </w:tcMar>
+          </w:tcPr>
+          <w:p>
+            <w:pPr>
+              <w:pStyle w:val="TableContents"/>
+              <w:jc w:val="center"/>
+              <w:rPr/>
+            </w:pPr>
+            <w:r>
+              <w:rPr/>
+            </w:r>
+          </w:p>
+        </w:tc>
+        <w:tc>
+          <w:tcPr>
+            <w:tcW w:w="1440" w:type="dxa"/>
+            <w:tcBorders>
+              <w:left w:val="single" w:sz="2" w:space="0" w:color="000000"/>
+              <w:bottom w:val="single" w:sz="2" w:space="0" w:color="000000"/>
+              <w:insideH w:val="single" w:sz="2" w:space="0" w:color="000000"/>
+            </w:tcBorders>
+            <w:shd w:fill="auto" w:val="clear"/>
+            <w:tcMar>
+              <w:left w:w="54" w:type="dxa"/>
+            </w:tcMar>
+          </w:tcPr>
+          <w:p>
+            <w:pPr>
+              <w:pStyle w:val="TableContents"/>
+              <w:jc w:val="center"/>
+              <w:rPr/>
+            </w:pPr>
+            <w:r>
+              <w:rPr/>
+            </w:r>
+          </w:p>
+        </w:tc>
+        <w:tc>
+          <w:tcPr>
+            <w:tcW w:w="2340" w:type="dxa"/>
+            <w:tcBorders>
+              <w:left w:val="single" w:sz="2" w:space="0" w:color="000000"/>
+              <w:bottom w:val="single" w:sz="2" w:space="0" w:color="000000"/>
+              <w:right w:val="single" w:sz="2" w:space="0" w:color="000000"/>
+              <w:insideH w:val="single" w:sz="2" w:space="0" w:color="000000"/>
+              <w:insideV w:val="single" w:sz="2" w:space="0" w:color="000000"/>
+            </w:tcBorders>
+            <w:shd w:fill="auto" w:val="clear"/>
+            <w:tcMar>
+              <w:left w:w="54" w:type="dxa"/>
+            </w:tcMar>
+          </w:tcPr>
+          <w:p>
+            <w:pPr>
+              <w:pStyle w:val="TableContents"/>
+              <w:jc w:val="center"/>
+              <w:rPr/>
+            </w:pPr>
+            <w:r>
+              <w:rPr/>
+            </w:r>
+          </w:p>
+        </w:tc>
+      </w:tr>
+      <w:tr>
+        <w:trPr/>
+        <w:tc>
+          <w:tcPr>
+            <w:tcW w:w="2250" w:type="dxa"/>
+            <w:tcBorders>
+              <w:left w:val="single" w:sz="2" w:space="0" w:color="000000"/>
+              <w:bottom w:val="single" w:sz="2" w:space="0" w:color="000000"/>
+              <w:insideH w:val="single" w:sz="2" w:space="0" w:color="000000"/>
+            </w:tcBorders>
+            <w:shd w:fill="auto" w:val="clear"/>
+            <w:tcMar>
+              <w:left w:w="54" w:type="dxa"/>
+            </w:tcMar>
+          </w:tcPr>
+          <w:p>
+            <w:pPr>
+              <w:pStyle w:val="TableContents"/>
+              <w:jc w:val="center"/>
+              <w:rPr/>
+            </w:pPr>
+            <w:r>
+              <w:rPr/>
+              <w:t>Depth First Graph Search</w:t>
+            </w:r>
+          </w:p>
+        </w:tc>
+        <w:tc>
+          <w:tcPr>
+            <w:tcW w:w="1440" w:type="dxa"/>
+            <w:tcBorders>
+              <w:left w:val="single" w:sz="2" w:space="0" w:color="000000"/>
+              <w:bottom w:val="single" w:sz="2" w:space="0" w:color="000000"/>
+              <w:insideH w:val="single" w:sz="2" w:space="0" w:color="000000"/>
+            </w:tcBorders>
+            <w:shd w:fill="auto" w:val="clear"/>
+            <w:tcMar>
+              <w:left w:w="54" w:type="dxa"/>
+            </w:tcMar>
+          </w:tcPr>
+          <w:p>
+            <w:pPr>
+              <w:pStyle w:val="TableContents"/>
+              <w:jc w:val="center"/>
+              <w:rPr/>
+            </w:pPr>
+            <w:r>
+              <w:rPr/>
+            </w:r>
+          </w:p>
+        </w:tc>
+        <w:tc>
+          <w:tcPr>
+            <w:tcW w:w="1296" w:type="dxa"/>
+            <w:tcBorders>
+              <w:left w:val="single" w:sz="2" w:space="0" w:color="000000"/>
+              <w:bottom w:val="single" w:sz="2" w:space="0" w:color="000000"/>
+              <w:insideH w:val="single" w:sz="2" w:space="0" w:color="000000"/>
+            </w:tcBorders>
+            <w:shd w:fill="auto" w:val="clear"/>
+            <w:tcMar>
+              <w:left w:w="54" w:type="dxa"/>
+            </w:tcMar>
+          </w:tcPr>
+          <w:p>
+            <w:pPr>
+              <w:pStyle w:val="TableContents"/>
+              <w:jc w:val="center"/>
+              <w:rPr/>
+            </w:pPr>
+            <w:r>
+              <w:rPr/>
+            </w:r>
+          </w:p>
+        </w:tc>
+        <w:tc>
+          <w:tcPr>
+            <w:tcW w:w="1494" w:type="dxa"/>
+            <w:tcBorders>
+              <w:left w:val="single" w:sz="2" w:space="0" w:color="000000"/>
+              <w:bottom w:val="single" w:sz="2" w:space="0" w:color="000000"/>
+              <w:insideH w:val="single" w:sz="2" w:space="0" w:color="000000"/>
+            </w:tcBorders>
+            <w:shd w:fill="auto" w:val="clear"/>
+            <w:tcMar>
+              <w:left w:w="54" w:type="dxa"/>
+            </w:tcMar>
+          </w:tcPr>
+          <w:p>
+            <w:pPr>
+              <w:pStyle w:val="TableContents"/>
+              <w:jc w:val="center"/>
+              <w:rPr/>
+            </w:pPr>
+            <w:r>
+              <w:rPr/>
+            </w:r>
+          </w:p>
+        </w:tc>
+        <w:tc>
+          <w:tcPr>
+            <w:tcW w:w="1440" w:type="dxa"/>
+            <w:tcBorders>
+              <w:left w:val="single" w:sz="2" w:space="0" w:color="000000"/>
+              <w:bottom w:val="single" w:sz="2" w:space="0" w:color="000000"/>
+              <w:insideH w:val="single" w:sz="2" w:space="0" w:color="000000"/>
+            </w:tcBorders>
+            <w:shd w:fill="auto" w:val="clear"/>
+            <w:tcMar>
+              <w:left w:w="54" w:type="dxa"/>
+            </w:tcMar>
+          </w:tcPr>
+          <w:p>
+            <w:pPr>
+              <w:pStyle w:val="TableContents"/>
+              <w:jc w:val="center"/>
+              <w:rPr/>
+            </w:pPr>
+            <w:r>
+              <w:rPr/>
+            </w:r>
+          </w:p>
+        </w:tc>
+        <w:tc>
+          <w:tcPr>
+            <w:tcW w:w="2340" w:type="dxa"/>
+            <w:tcBorders>
+              <w:left w:val="single" w:sz="2" w:space="0" w:color="000000"/>
+              <w:bottom w:val="single" w:sz="2" w:space="0" w:color="000000"/>
+              <w:right w:val="single" w:sz="2" w:space="0" w:color="000000"/>
+              <w:insideH w:val="single" w:sz="2" w:space="0" w:color="000000"/>
+              <w:insideV w:val="single" w:sz="2" w:space="0" w:color="000000"/>
+            </w:tcBorders>
+            <w:shd w:fill="auto" w:val="clear"/>
+            <w:tcMar>
+              <w:left w:w="54" w:type="dxa"/>
+            </w:tcMar>
+          </w:tcPr>
+          <w:p>
+            <w:pPr>
+              <w:pStyle w:val="TableContents"/>
+              <w:jc w:val="center"/>
+              <w:rPr/>
+            </w:pPr>
+            <w:r>
+              <w:rPr/>
+            </w:r>
+          </w:p>
+        </w:tc>
+      </w:tr>
+      <w:tr>
+        <w:trPr/>
+        <w:tc>
+          <w:tcPr>
+            <w:tcW w:w="2250" w:type="dxa"/>
+            <w:tcBorders>
+              <w:left w:val="single" w:sz="2" w:space="0" w:color="000000"/>
+              <w:bottom w:val="single" w:sz="2" w:space="0" w:color="000000"/>
+              <w:insideH w:val="single" w:sz="2" w:space="0" w:color="000000"/>
+            </w:tcBorders>
+            <w:shd w:fill="auto" w:val="clear"/>
+            <w:tcMar>
+              <w:left w:w="54" w:type="dxa"/>
+            </w:tcMar>
+          </w:tcPr>
+          <w:p>
+            <w:pPr>
+              <w:pStyle w:val="TableContents"/>
+              <w:jc w:val="center"/>
+              <w:rPr/>
+            </w:pPr>
+            <w:r>
+              <w:rPr/>
+              <w:t>A* Search H1</w:t>
+            </w:r>
+          </w:p>
+        </w:tc>
+        <w:tc>
+          <w:tcPr>
+            <w:tcW w:w="1440" w:type="dxa"/>
+            <w:tcBorders>
+              <w:left w:val="single" w:sz="2" w:space="0" w:color="000000"/>
+              <w:bottom w:val="single" w:sz="2" w:space="0" w:color="000000"/>
+              <w:insideH w:val="single" w:sz="2" w:space="0" w:color="000000"/>
+            </w:tcBorders>
+            <w:shd w:fill="auto" w:val="clear"/>
+            <w:tcMar>
+              <w:left w:w="54" w:type="dxa"/>
+            </w:tcMar>
+          </w:tcPr>
+          <w:p>
+            <w:pPr>
+              <w:pStyle w:val="TableContents"/>
+              <w:jc w:val="center"/>
+              <w:rPr/>
+            </w:pPr>
+            <w:r>
+              <w:rPr/>
+            </w:r>
+          </w:p>
+        </w:tc>
+        <w:tc>
+          <w:tcPr>
+            <w:tcW w:w="1296" w:type="dxa"/>
+            <w:tcBorders>
+              <w:left w:val="single" w:sz="2" w:space="0" w:color="000000"/>
+              <w:bottom w:val="single" w:sz="2" w:space="0" w:color="000000"/>
+              <w:insideH w:val="single" w:sz="2" w:space="0" w:color="000000"/>
+            </w:tcBorders>
+            <w:shd w:fill="auto" w:val="clear"/>
+            <w:tcMar>
+              <w:left w:w="54" w:type="dxa"/>
+            </w:tcMar>
+          </w:tcPr>
+          <w:p>
+            <w:pPr>
+              <w:pStyle w:val="TableContents"/>
+              <w:jc w:val="center"/>
+              <w:rPr/>
+            </w:pPr>
+            <w:r>
+              <w:rPr/>
+            </w:r>
+          </w:p>
+        </w:tc>
+        <w:tc>
+          <w:tcPr>
+            <w:tcW w:w="1494" w:type="dxa"/>
+            <w:tcBorders>
+              <w:left w:val="single" w:sz="2" w:space="0" w:color="000000"/>
+              <w:bottom w:val="single" w:sz="2" w:space="0" w:color="000000"/>
+              <w:insideH w:val="single" w:sz="2" w:space="0" w:color="000000"/>
+            </w:tcBorders>
+            <w:shd w:fill="auto" w:val="clear"/>
+            <w:tcMar>
+              <w:left w:w="54" w:type="dxa"/>
+            </w:tcMar>
+          </w:tcPr>
+          <w:p>
+            <w:pPr>
+              <w:pStyle w:val="TableContents"/>
+              <w:jc w:val="center"/>
+              <w:rPr/>
+            </w:pPr>
+            <w:r>
+              <w:rPr/>
+            </w:r>
+          </w:p>
+        </w:tc>
+        <w:tc>
+          <w:tcPr>
+            <w:tcW w:w="1440" w:type="dxa"/>
+            <w:tcBorders>
+              <w:left w:val="single" w:sz="2" w:space="0" w:color="000000"/>
+              <w:bottom w:val="single" w:sz="2" w:space="0" w:color="000000"/>
+              <w:insideH w:val="single" w:sz="2" w:space="0" w:color="000000"/>
+            </w:tcBorders>
+            <w:shd w:fill="auto" w:val="clear"/>
+            <w:tcMar>
+              <w:left w:w="54" w:type="dxa"/>
+            </w:tcMar>
+          </w:tcPr>
+          <w:p>
+            <w:pPr>
+              <w:pStyle w:val="TableContents"/>
+              <w:jc w:val="center"/>
+              <w:rPr/>
+            </w:pPr>
+            <w:r>
+              <w:rPr/>
+            </w:r>
+          </w:p>
+        </w:tc>
+        <w:tc>
+          <w:tcPr>
+            <w:tcW w:w="2340" w:type="dxa"/>
+            <w:tcBorders>
+              <w:left w:val="single" w:sz="2" w:space="0" w:color="000000"/>
+              <w:bottom w:val="single" w:sz="2" w:space="0" w:color="000000"/>
+              <w:right w:val="single" w:sz="2" w:space="0" w:color="000000"/>
+              <w:insideH w:val="single" w:sz="2" w:space="0" w:color="000000"/>
+              <w:insideV w:val="single" w:sz="2" w:space="0" w:color="000000"/>
+            </w:tcBorders>
+            <w:shd w:fill="auto" w:val="clear"/>
+            <w:tcMar>
+              <w:left w:w="54" w:type="dxa"/>
+            </w:tcMar>
+          </w:tcPr>
+          <w:p>
+            <w:pPr>
+              <w:pStyle w:val="TableContents"/>
+              <w:jc w:val="center"/>
+              <w:rPr/>
+            </w:pPr>
+            <w:r>
+              <w:rPr/>
+            </w:r>
+          </w:p>
+        </w:tc>
+      </w:tr>
+      <w:tr>
+        <w:trPr/>
+        <w:tc>
+          <w:tcPr>
+            <w:tcW w:w="2250" w:type="dxa"/>
+            <w:tcBorders>
+              <w:left w:val="single" w:sz="2" w:space="0" w:color="000000"/>
+              <w:bottom w:val="single" w:sz="2" w:space="0" w:color="000000"/>
+              <w:insideH w:val="single" w:sz="2" w:space="0" w:color="000000"/>
+            </w:tcBorders>
+            <w:shd w:fill="auto" w:val="clear"/>
+            <w:tcMar>
+              <w:left w:w="54" w:type="dxa"/>
+            </w:tcMar>
+          </w:tcPr>
+          <w:p>
+            <w:pPr>
+              <w:pStyle w:val="TableContents"/>
+              <w:jc w:val="center"/>
+              <w:rPr/>
+            </w:pPr>
+            <w:r>
+              <w:rPr/>
+              <w:t>A* Search Ignore Preconditions</w:t>
+            </w:r>
+          </w:p>
+        </w:tc>
+        <w:tc>
+          <w:tcPr>
+            <w:tcW w:w="1440" w:type="dxa"/>
+            <w:tcBorders>
+              <w:left w:val="single" w:sz="2" w:space="0" w:color="000000"/>
+              <w:bottom w:val="single" w:sz="2" w:space="0" w:color="000000"/>
+              <w:insideH w:val="single" w:sz="2" w:space="0" w:color="000000"/>
+            </w:tcBorders>
+            <w:shd w:fill="auto" w:val="clear"/>
+            <w:tcMar>
+              <w:left w:w="54" w:type="dxa"/>
+            </w:tcMar>
+          </w:tcPr>
+          <w:p>
+            <w:pPr>
+              <w:pStyle w:val="TableContents"/>
+              <w:jc w:val="center"/>
+              <w:rPr/>
+            </w:pPr>
+            <w:r>
+              <w:rPr/>
+            </w:r>
+          </w:p>
+        </w:tc>
+        <w:tc>
+          <w:tcPr>
+            <w:tcW w:w="1296" w:type="dxa"/>
+            <w:tcBorders>
+              <w:left w:val="single" w:sz="2" w:space="0" w:color="000000"/>
+              <w:bottom w:val="single" w:sz="2" w:space="0" w:color="000000"/>
+              <w:insideH w:val="single" w:sz="2" w:space="0" w:color="000000"/>
+            </w:tcBorders>
+            <w:shd w:fill="auto" w:val="clear"/>
+            <w:tcMar>
+              <w:left w:w="54" w:type="dxa"/>
+            </w:tcMar>
+          </w:tcPr>
+          <w:p>
+            <w:pPr>
+              <w:pStyle w:val="TableContents"/>
+              <w:jc w:val="center"/>
+              <w:rPr/>
+            </w:pPr>
+            <w:r>
+              <w:rPr/>
+            </w:r>
+          </w:p>
+        </w:tc>
+        <w:tc>
+          <w:tcPr>
+            <w:tcW w:w="1494" w:type="dxa"/>
+            <w:tcBorders>
+              <w:left w:val="single" w:sz="2" w:space="0" w:color="000000"/>
+              <w:bottom w:val="single" w:sz="2" w:space="0" w:color="000000"/>
+              <w:insideH w:val="single" w:sz="2" w:space="0" w:color="000000"/>
+            </w:tcBorders>
+            <w:shd w:fill="auto" w:val="clear"/>
+            <w:tcMar>
+              <w:left w:w="54" w:type="dxa"/>
+            </w:tcMar>
+          </w:tcPr>
+          <w:p>
+            <w:pPr>
+              <w:pStyle w:val="TableContents"/>
+              <w:jc w:val="center"/>
+              <w:rPr/>
+            </w:pPr>
+            <w:r>
+              <w:rPr/>
+            </w:r>
+          </w:p>
+        </w:tc>
+        <w:tc>
+          <w:tcPr>
+            <w:tcW w:w="1440" w:type="dxa"/>
+            <w:tcBorders>
+              <w:left w:val="single" w:sz="2" w:space="0" w:color="000000"/>
+              <w:bottom w:val="single" w:sz="2" w:space="0" w:color="000000"/>
+              <w:insideH w:val="single" w:sz="2" w:space="0" w:color="000000"/>
+            </w:tcBorders>
+            <w:shd w:fill="auto" w:val="clear"/>
+            <w:tcMar>
+              <w:left w:w="54" w:type="dxa"/>
+            </w:tcMar>
+          </w:tcPr>
+          <w:p>
+            <w:pPr>
+              <w:pStyle w:val="TableContents"/>
+              <w:jc w:val="center"/>
+              <w:rPr/>
+            </w:pPr>
+            <w:r>
+              <w:rPr/>
+            </w:r>
+          </w:p>
+        </w:tc>
+        <w:tc>
+          <w:tcPr>
+            <w:tcW w:w="2340" w:type="dxa"/>
+            <w:tcBorders>
+              <w:left w:val="single" w:sz="2" w:space="0" w:color="000000"/>
+              <w:bottom w:val="single" w:sz="2" w:space="0" w:color="000000"/>
+              <w:right w:val="single" w:sz="2" w:space="0" w:color="000000"/>
+              <w:insideH w:val="single" w:sz="2" w:space="0" w:color="000000"/>
+              <w:insideV w:val="single" w:sz="2" w:space="0" w:color="000000"/>
+            </w:tcBorders>
+            <w:shd w:fill="auto" w:val="clear"/>
+            <w:tcMar>
+              <w:left w:w="54" w:type="dxa"/>
+            </w:tcMar>
+          </w:tcPr>
+          <w:p>
+            <w:pPr>
+              <w:pStyle w:val="TableContents"/>
+              <w:jc w:val="center"/>
+              <w:rPr/>
+            </w:pPr>
+            <w:r>
+              <w:rPr/>
+            </w:r>
+          </w:p>
+        </w:tc>
+      </w:tr>
+    </w:tbl>
+    <w:p>
+      <w:pPr>
+        <w:pStyle w:val="Normal"/>
+        <w:jc w:val="left"/>
         <w:rPr>
           <w:b/>
           <w:b/>

</xml_diff>